<commit_message>
Started Action List and Description
</commit_message>
<xml_diff>
--- a/rules/Project_Melee_2.0_Rulebook.docx
+++ b/rules/Project_Melee_2.0_Rulebook.docx
@@ -1,6 +1,6 @@
 
 <file path=word/document.xml><?xml version="1.0" encoding="utf-8"?>
-<w:document xmlns:wpc="http://schemas.microsoft.com/office/word/2010/wordprocessingCanvas" xmlns:cx="http://schemas.microsoft.com/office/drawing/2014/chartex" xmlns:cx1="http://schemas.microsoft.com/office/drawing/2015/9/8/chartex" xmlns:cx2="http://schemas.microsoft.com/office/drawing/2015/10/21/chartex" xmlns:cx3="http://schemas.microsoft.com/office/drawing/2016/5/9/chartex" xmlns:cx4="http://schemas.microsoft.com/office/drawing/2016/5/10/chartex" xmlns:cx5="http://schemas.microsoft.com/office/drawing/2016/5/11/chartex" xmlns:cx6="http://schemas.microsoft.com/office/drawing/2016/5/12/chartex" xmlns:cx7="http://schemas.microsoft.com/office/drawing/2016/5/13/chartex" xmlns:cx8="http://schemas.microsoft.com/office/drawing/2016/5/14/chartex" xmlns:mc="http://schemas.openxmlformats.org/markup-compatibility/2006" xmlns:aink="http://schemas.microsoft.com/office/drawing/2016/ink" xmlns:am3d="http://schemas.microsoft.com/office/drawing/2017/model3d" xmlns:o="urn:schemas-microsoft-com:office:office" xmlns:r="http://schemas.openxmlformats.org/officeDocument/2006/relationships" xmlns:m="http://schemas.openxmlformats.org/officeDocument/2006/math" xmlns:v="urn:schemas-microsoft-com:vml" xmlns:wp14="http://schemas.microsoft.com/office/word/2010/wordprocessingDrawing" xmlns:wp="http://schemas.openxmlformats.org/drawingml/2006/wordprocessingDrawing" xmlns:w10="urn:schemas-microsoft-com:office:word" xmlns:w="http://schemas.openxmlformats.org/wordprocessingml/2006/main" xmlns:w14="http://schemas.microsoft.com/office/word/2010/wordml" xmlns:w15="http://schemas.microsoft.com/office/word/2012/wordml" xmlns:w16cex="http://schemas.microsoft.com/office/word/2018/wordml/cex" xmlns:w16cid="http://schemas.microsoft.com/office/word/2016/wordml/cid" xmlns:w16="http://schemas.microsoft.com/office/word/2018/wordml" xmlns:w16se="http://schemas.microsoft.com/office/word/2015/wordml/symex" xmlns:wpg="http://schemas.microsoft.com/office/word/2010/wordprocessingGroup" xmlns:wpi="http://schemas.microsoft.com/office/word/2010/wordprocessingInk" xmlns:wne="http://schemas.microsoft.com/office/word/2006/wordml" xmlns:wps="http://schemas.microsoft.com/office/word/2010/wordprocessingShape" mc:Ignorable="w14 w15 w16se w16cid w16 w16cex wp14">
+<w:document xmlns:wpc="http://schemas.microsoft.com/office/word/2010/wordprocessingCanvas" xmlns:cx="http://schemas.microsoft.com/office/drawing/2014/chartex" xmlns:cx1="http://schemas.microsoft.com/office/drawing/2015/9/8/chartex" xmlns:cx2="http://schemas.microsoft.com/office/drawing/2015/10/21/chartex" xmlns:cx3="http://schemas.microsoft.com/office/drawing/2016/5/9/chartex" xmlns:cx4="http://schemas.microsoft.com/office/drawing/2016/5/10/chartex" xmlns:cx5="http://schemas.microsoft.com/office/drawing/2016/5/11/chartex" xmlns:cx6="http://schemas.microsoft.com/office/drawing/2016/5/12/chartex" xmlns:cx7="http://schemas.microsoft.com/office/drawing/2016/5/13/chartex" xmlns:cx8="http://schemas.microsoft.com/office/drawing/2016/5/14/chartex" xmlns:mc="http://schemas.openxmlformats.org/markup-compatibility/2006" xmlns:aink="http://schemas.microsoft.com/office/drawing/2016/ink" xmlns:am3d="http://schemas.microsoft.com/office/drawing/2017/model3d" xmlns:o="urn:schemas-microsoft-com:office:office" xmlns:r="http://schemas.openxmlformats.org/officeDocument/2006/relationships" xmlns:m="http://schemas.openxmlformats.org/officeDocument/2006/math" xmlns:v="urn:schemas-microsoft-com:vml" xmlns:wp14="http://schemas.microsoft.com/office/word/2010/wordprocessingDrawing" xmlns:wp="http://schemas.openxmlformats.org/drawingml/2006/wordprocessingDrawing" xmlns:w10="urn:schemas-microsoft-com:office:word" xmlns:w="http://schemas.openxmlformats.org/wordprocessingml/2006/main" xmlns:w14="http://schemas.microsoft.com/office/word/2010/wordml" xmlns:w15="http://schemas.microsoft.com/office/word/2012/wordml" xmlns:w16cex="http://schemas.microsoft.com/office/word/2018/wordml/cex" xmlns:w16cid="http://schemas.microsoft.com/office/word/2016/wordml/cid" xmlns:w16="http://schemas.microsoft.com/office/word/2018/wordml" xmlns:w16sdtdh="http://schemas.microsoft.com/office/word/2020/wordml/sdtdatahash" xmlns:w16se="http://schemas.microsoft.com/office/word/2015/wordml/symex" xmlns:wpg="http://schemas.microsoft.com/office/word/2010/wordprocessingGroup" xmlns:wpi="http://schemas.microsoft.com/office/word/2010/wordprocessingInk" xmlns:wne="http://schemas.microsoft.com/office/word/2006/wordml" xmlns:wps="http://schemas.microsoft.com/office/word/2010/wordprocessingShape" mc:Ignorable="w14 w15 w16se w16cid w16 w16cex w16sdtdh wp14">
   <w:body>
     <w:sdt>
       <w:sdtPr>
@@ -10,7 +10,6 @@
           <w:docPartUnique/>
         </w:docPartObj>
       </w:sdtPr>
-      <w:sdtEndPr/>
       <w:sdtContent>
         <w:p/>
         <w:p>
@@ -109,7 +108,6 @@
                                     <w:dataBinding w:prefixMappings="xmlns:ns0='http://purl.org/dc/elements/1.1/' xmlns:ns1='http://schemas.openxmlformats.org/package/2006/metadata/core-properties' " w:xpath="/ns1:coreProperties[1]/ns0:title[1]" w:storeItemID="{6C3C8BC8-F283-45AE-878A-BAB7291924A1}"/>
                                     <w:text/>
                                   </w:sdtPr>
-                                  <w:sdtEndPr/>
                                   <w:sdtContent>
                                     <w:r>
                                       <w:rPr>
@@ -136,7 +134,6 @@
                                   <w:dataBinding w:prefixMappings="xmlns:ns0='http://purl.org/dc/elements/1.1/' xmlns:ns1='http://schemas.openxmlformats.org/package/2006/metadata/core-properties' " w:xpath="/ns1:coreProperties[1]/ns0:subject[1]" w:storeItemID="{6C3C8BC8-F283-45AE-878A-BAB7291924A1}"/>
                                   <w:text/>
                                 </w:sdtPr>
-                                <w:sdtEndPr/>
                                 <w:sdtContent>
                                   <w:p>
                                     <w:pPr>
@@ -175,7 +172,6 @@
                                   <w:dataBinding w:prefixMappings="xmlns:ns0='http://purl.org/dc/elements/1.1/' xmlns:ns1='http://schemas.openxmlformats.org/package/2006/metadata/core-properties' " w:xpath="/ns1:coreProperties[1]/ns0:creator[1]" w:storeItemID="{6C3C8BC8-F283-45AE-878A-BAB7291924A1}"/>
                                   <w:text/>
                                 </w:sdtPr>
-                                <w:sdtEndPr/>
                                 <w:sdtContent>
                                   <w:p>
                                     <w:pPr>
@@ -226,7 +222,7 @@
                     <v:stroke joinstyle="miter"/>
                     <v:path gradientshapeok="t" o:connecttype="rect"/>
                   </v:shapetype>
-                  <v:shape id="Text Box 131" o:spid="_x0000_s1026" type="#_x0000_t202" style="position:absolute;margin-left:0;margin-top:0;width:369pt;height:529.2pt;z-index:251660288;visibility:visible;mso-wrap-style:square;mso-width-percent:790;mso-height-percent:350;mso-left-percent:77;mso-top-percent:540;mso-wrap-distance-left:14.4pt;mso-wrap-distance-top:0;mso-wrap-distance-right:14.4pt;mso-wrap-distance-bottom:0;mso-position-horizontal-relative:margin;mso-position-vertical-relative:page;mso-width-percent:790;mso-height-percent:350;mso-left-percent:77;mso-top-percent:540;mso-width-relative:margin;mso-height-relative:page;v-text-anchor:top" o:gfxdata="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" filled="f" stroked="f" strokeweight=".5pt">
+                  <v:shape id="Text Box 131" o:spid="_x0000_s1026" type="#_x0000_t202" style="position:absolute;margin-left:0;margin-top:0;width:369pt;height:529.2pt;z-index:251660288;visibility:visible;mso-wrap-style:square;mso-width-percent:790;mso-height-percent:350;mso-left-percent:77;mso-top-percent:540;mso-wrap-distance-left:14.4pt;mso-wrap-distance-top:0;mso-wrap-distance-right:14.4pt;mso-wrap-distance-bottom:0;mso-position-horizontal-relative:margin;mso-position-vertical-relative:page;mso-width-percent:790;mso-height-percent:350;mso-left-percent:77;mso-top-percent:540;mso-width-relative:margin;mso-height-relative:page;v-text-anchor:top" o:gfxdata="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" filled="f" stroked="f" strokeweight=".5pt">
                     <v:textbox style="mso-fit-shape-to-text:t" inset="0,0,0,0">
                       <w:txbxContent>
                         <w:p>
@@ -252,7 +248,6 @@
                               <w:dataBinding w:prefixMappings="xmlns:ns0='http://purl.org/dc/elements/1.1/' xmlns:ns1='http://schemas.openxmlformats.org/package/2006/metadata/core-properties' " w:xpath="/ns1:coreProperties[1]/ns0:title[1]" w:storeItemID="{6C3C8BC8-F283-45AE-878A-BAB7291924A1}"/>
                               <w:text/>
                             </w:sdtPr>
-                            <w:sdtEndPr/>
                             <w:sdtContent>
                               <w:r>
                                 <w:rPr>
@@ -279,7 +274,6 @@
                             <w:dataBinding w:prefixMappings="xmlns:ns0='http://purl.org/dc/elements/1.1/' xmlns:ns1='http://schemas.openxmlformats.org/package/2006/metadata/core-properties' " w:xpath="/ns1:coreProperties[1]/ns0:subject[1]" w:storeItemID="{6C3C8BC8-F283-45AE-878A-BAB7291924A1}"/>
                             <w:text/>
                           </w:sdtPr>
-                          <w:sdtEndPr/>
                           <w:sdtContent>
                             <w:p>
                               <w:pPr>
@@ -318,7 +312,6 @@
                             <w:dataBinding w:prefixMappings="xmlns:ns0='http://purl.org/dc/elements/1.1/' xmlns:ns1='http://schemas.openxmlformats.org/package/2006/metadata/core-properties' " w:xpath="/ns1:coreProperties[1]/ns0:creator[1]" w:storeItemID="{6C3C8BC8-F283-45AE-878A-BAB7291924A1}"/>
                             <w:text/>
                           </w:sdtPr>
-                          <w:sdtEndPr/>
                           <w:sdtContent>
                             <w:p>
                               <w:pPr>
@@ -458,7 +451,7 @@
               </mc:Choice>
               <mc:Fallback>
                 <w:pict>
-                  <v:rect w14:anchorId="3FEAB9FB" id="Rectangle 132" o:spid="_x0000_s1027" style="position:absolute;margin-left:-4.4pt;margin-top:0;width:46.8pt;height:77.75pt;z-index:251659264;visibility:visible;mso-wrap-style:square;mso-width-percent:76;mso-height-percent:98;mso-top-percent:23;mso-wrap-distance-left:9pt;mso-wrap-distance-top:0;mso-wrap-distance-right:9pt;mso-wrap-distance-bottom:0;mso-position-horizontal:right;mso-position-horizontal-relative:margin;mso-position-vertical-relative:page;mso-width-percent:76;mso-height-percent:98;mso-top-percent:23;mso-width-relative:page;mso-height-relative:page;v-text-anchor:bottom" o:gfxdata="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" fillcolor="#b01513 [3204]" stroked="f" strokeweight="1.5pt">
+                  <v:rect w14:anchorId="3FEAB9FB" id="Rectangle 132" o:spid="_x0000_s1027" style="position:absolute;margin-left:-4.4pt;margin-top:0;width:46.8pt;height:77.75pt;z-index:251659264;visibility:visible;mso-wrap-style:square;mso-width-percent:76;mso-height-percent:98;mso-top-percent:23;mso-wrap-distance-left:9pt;mso-wrap-distance-top:0;mso-wrap-distance-right:9pt;mso-wrap-distance-bottom:0;mso-position-horizontal:right;mso-position-horizontal-relative:margin;mso-position-vertical-relative:page;mso-width-percent:76;mso-height-percent:98;mso-top-percent:23;mso-width-relative:page;mso-height-relative:page;v-text-anchor:bottom" o:gfxdata="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" fillcolor="#b01513 [3204]" stroked="f" strokeweight="1.5pt">
                     <v:stroke endcap="round"/>
                     <o:lock v:ext="edit" aspectratio="t"/>
                     <v:textbox inset="3.6pt,,3.6pt">
@@ -827,7 +820,10 @@
         <w:spacing w:after="0" w:line="276" w:lineRule="auto"/>
       </w:pPr>
       <w:r>
-        <w:t>Provide a more dynamic form of melee combat, similar to the way magic systems do in most games.</w:t>
+        <w:t xml:space="preserve">Provide a more dynamic form of melee combat, </w:t>
+      </w:r>
+      <w:r>
+        <w:t>avoiding the simple I attack X times a turn as the go to turn.</w:t>
       </w:r>
     </w:p>
     <w:p>
@@ -840,7 +836,16 @@
         <w:spacing w:after="0" w:line="276" w:lineRule="auto"/>
       </w:pPr>
       <w:r>
-        <w:t>Speed up combat rounds so players do not like they are sitting out waiting for long periods of time.</w:t>
+        <w:t xml:space="preserve">Increasing player engagement during the full combat round so they </w:t>
+      </w:r>
+      <w:r>
+        <w:t>do not</w:t>
+      </w:r>
+      <w:r>
+        <w:t xml:space="preserve"> feel</w:t>
+      </w:r>
+      <w:r>
+        <w:t xml:space="preserve"> like they are sitting out waiting for long periods of time.</w:t>
       </w:r>
     </w:p>
     <w:p>
@@ -861,7 +866,13 @@
         <w:spacing w:after="0" w:line="276" w:lineRule="auto"/>
       </w:pPr>
       <w:r>
-        <w:t xml:space="preserve">To reach these goals Project Melee uses a card selection-based combat system and a turn sequence that has all players simultaneously deciding would to do and then simultaneously performing all of there actions. This document will explain exactly how that </w:t>
+        <w:t xml:space="preserve">To reach these goals Project Melee uses a </w:t>
+      </w:r>
+      <w:r>
+        <w:t xml:space="preserve">deck of cards that form an initiative point system. </w:t>
+      </w:r>
+      <w:r>
+        <w:t xml:space="preserve">This document will explain exactly how that </w:t>
       </w:r>
       <w:r>
         <w:t xml:space="preserve">works in the </w:t>
@@ -1327,6 +1338,7 @@
         <w:t>How to Play</w:t>
       </w:r>
     </w:p>
+    <w:p/>
     <w:p>
       <w:pPr>
         <w:sectPr>
@@ -1342,11 +1354,556 @@
     </w:p>
     <w:p>
       <w:pPr>
-        <w:spacing w:after="0"/>
-      </w:pPr>
-    </w:p>
+        <w:pStyle w:val="Heading2"/>
+      </w:pPr>
+      <w:r>
+        <w:t>Action</w:t>
+      </w:r>
+      <w:r>
+        <w:t>s</w:t>
+      </w:r>
+      <w:r>
+        <w:t xml:space="preserve"> and Reactions</w:t>
+      </w:r>
+    </w:p>
+    <w:p>
+      <w:r>
+        <w:t>This section describes how actions and reactions work as well as what actions players have avalible.</w:t>
+      </w:r>
+    </w:p>
+    <w:p>
+      <w:pPr>
+        <w:pStyle w:val="Heading3"/>
+      </w:pPr>
+      <w:r>
+        <w:t>Action Table</w:t>
+      </w:r>
+    </w:p>
+    <w:p>
+      <w:r>
+        <w:t xml:space="preserve">This the base action table that all characters have access to. Players will acquire more actions as they level. Please continue the to the next sections to understand more.  </w:t>
+      </w:r>
+    </w:p>
+    <w:tbl>
+      <w:tblPr>
+        <w:tblStyle w:val="GridTable4-Accent1"/>
+        <w:tblW w:w="0" w:type="auto"/>
+        <w:tblLook w:val="04A0" w:firstRow="1" w:lastRow="0" w:firstColumn="1" w:lastColumn="0" w:noHBand="0" w:noVBand="1"/>
+      </w:tblPr>
+      <w:tblGrid>
+        <w:gridCol w:w="3596"/>
+        <w:gridCol w:w="3597"/>
+        <w:gridCol w:w="3597"/>
+      </w:tblGrid>
+      <w:tr>
+        <w:trPr>
+          <w:cnfStyle w:val="100000000000" w:firstRow="1" w:lastRow="0" w:firstColumn="0" w:lastColumn="0" w:oddVBand="0" w:evenVBand="0" w:oddHBand="0" w:evenHBand="0" w:firstRowFirstColumn="0" w:firstRowLastColumn="0" w:lastRowFirstColumn="0" w:lastRowLastColumn="0"/>
+        </w:trPr>
+        <w:tc>
+          <w:tcPr>
+            <w:cnfStyle w:val="001000000000" w:firstRow="0" w:lastRow="0" w:firstColumn="1" w:lastColumn="0" w:oddVBand="0" w:evenVBand="0" w:oddHBand="0" w:evenHBand="0" w:firstRowFirstColumn="0" w:firstRowLastColumn="0" w:lastRowFirstColumn="0" w:lastRowLastColumn="0"/>
+            <w:tcW w:w="3596" w:type="dxa"/>
+          </w:tcPr>
+          <w:p>
+            <w:r>
+              <w:t>Defense</w:t>
+            </w:r>
+          </w:p>
+        </w:tc>
+        <w:tc>
+          <w:tcPr>
+            <w:tcW w:w="3597" w:type="dxa"/>
+          </w:tcPr>
+          <w:p>
+            <w:pPr>
+              <w:cnfStyle w:val="100000000000" w:firstRow="1" w:lastRow="0" w:firstColumn="0" w:lastColumn="0" w:oddVBand="0" w:evenVBand="0" w:oddHBand="0" w:evenHBand="0" w:firstRowFirstColumn="0" w:firstRowLastColumn="0" w:lastRowFirstColumn="0" w:lastRowLastColumn="0"/>
+            </w:pPr>
+            <w:r>
+              <w:t>Offence</w:t>
+            </w:r>
+          </w:p>
+        </w:tc>
+        <w:tc>
+          <w:tcPr>
+            <w:tcW w:w="3597" w:type="dxa"/>
+          </w:tcPr>
+          <w:p>
+            <w:pPr>
+              <w:cnfStyle w:val="100000000000" w:firstRow="1" w:lastRow="0" w:firstColumn="0" w:lastColumn="0" w:oddVBand="0" w:evenVBand="0" w:oddHBand="0" w:evenHBand="0" w:firstRowFirstColumn="0" w:firstRowLastColumn="0" w:lastRowFirstColumn="0" w:lastRowLastColumn="0"/>
+            </w:pPr>
+            <w:r>
+              <w:t>Utility</w:t>
+            </w:r>
+            <w:r>
+              <w:t>*</w:t>
+            </w:r>
+          </w:p>
+        </w:tc>
+      </w:tr>
+      <w:tr>
+        <w:trPr>
+          <w:cnfStyle w:val="000000100000" w:firstRow="0" w:lastRow="0" w:firstColumn="0" w:lastColumn="0" w:oddVBand="0" w:evenVBand="0" w:oddHBand="1" w:evenHBand="0" w:firstRowFirstColumn="0" w:firstRowLastColumn="0" w:lastRowFirstColumn="0" w:lastRowLastColumn="0"/>
+        </w:trPr>
+        <w:tc>
+          <w:tcPr>
+            <w:cnfStyle w:val="001000000000" w:firstRow="0" w:lastRow="0" w:firstColumn="1" w:lastColumn="0" w:oddVBand="0" w:evenVBand="0" w:oddHBand="0" w:evenHBand="0" w:firstRowFirstColumn="0" w:firstRowLastColumn="0" w:lastRowFirstColumn="0" w:lastRowLastColumn="0"/>
+            <w:tcW w:w="3596" w:type="dxa"/>
+          </w:tcPr>
+          <w:p>
+            <w:pPr>
+              <w:rPr>
+                <w:b w:val="0"/>
+                <w:bCs w:val="0"/>
+              </w:rPr>
+            </w:pPr>
+            <w:r>
+              <w:rPr>
+                <w:b w:val="0"/>
+                <w:bCs w:val="0"/>
+              </w:rPr>
+              <w:t>Guard Stance</w:t>
+            </w:r>
+            <w:r>
+              <w:rPr>
+                <w:b w:val="0"/>
+                <w:bCs w:val="0"/>
+              </w:rPr>
+              <w:t xml:space="preserve"> (1 point)</w:t>
+            </w:r>
+          </w:p>
+        </w:tc>
+        <w:tc>
+          <w:tcPr>
+            <w:tcW w:w="3597" w:type="dxa"/>
+          </w:tcPr>
+          <w:p>
+            <w:pPr>
+              <w:cnfStyle w:val="000000100000" w:firstRow="0" w:lastRow="0" w:firstColumn="0" w:lastColumn="0" w:oddVBand="0" w:evenVBand="0" w:oddHBand="1" w:evenHBand="0" w:firstRowFirstColumn="0" w:firstRowLastColumn="0" w:lastRowFirstColumn="0" w:lastRowLastColumn="0"/>
+            </w:pPr>
+            <w:r>
+              <w:t>Light Attack</w:t>
+            </w:r>
+            <w:r>
+              <w:t xml:space="preserve"> </w:t>
+            </w:r>
+            <w:r>
+              <w:t>(1 point)</w:t>
+            </w:r>
+          </w:p>
+        </w:tc>
+        <w:tc>
+          <w:tcPr>
+            <w:tcW w:w="3597" w:type="dxa"/>
+          </w:tcPr>
+          <w:p>
+            <w:pPr>
+              <w:cnfStyle w:val="000000100000" w:firstRow="0" w:lastRow="0" w:firstColumn="0" w:lastColumn="0" w:oddVBand="0" w:evenVBand="0" w:oddHBand="1" w:evenHBand="0" w:firstRowFirstColumn="0" w:firstRowLastColumn="0" w:lastRowFirstColumn="0" w:lastRowLastColumn="0"/>
+            </w:pPr>
+            <w:r>
+              <w:t>Guard Break</w:t>
+            </w:r>
+            <w:r>
+              <w:t xml:space="preserve"> </w:t>
+            </w:r>
+            <w:r>
+              <w:t>(1 point)</w:t>
+            </w:r>
+          </w:p>
+        </w:tc>
+      </w:tr>
+      <w:tr>
+        <w:tc>
+          <w:tcPr>
+            <w:cnfStyle w:val="001000000000" w:firstRow="0" w:lastRow="0" w:firstColumn="1" w:lastColumn="0" w:oddVBand="0" w:evenVBand="0" w:oddHBand="0" w:evenHBand="0" w:firstRowFirstColumn="0" w:firstRowLastColumn="0" w:lastRowFirstColumn="0" w:lastRowLastColumn="0"/>
+            <w:tcW w:w="3596" w:type="dxa"/>
+          </w:tcPr>
+          <w:p>
+            <w:pPr>
+              <w:rPr>
+                <w:b w:val="0"/>
+                <w:bCs w:val="0"/>
+              </w:rPr>
+            </w:pPr>
+            <w:r>
+              <w:rPr>
+                <w:b w:val="0"/>
+                <w:bCs w:val="0"/>
+              </w:rPr>
+              <w:t>Dodge</w:t>
+            </w:r>
+            <w:r>
+              <w:rPr>
+                <w:b w:val="0"/>
+                <w:bCs w:val="0"/>
+              </w:rPr>
+              <w:t xml:space="preserve"> </w:t>
+            </w:r>
+            <w:r>
+              <w:rPr>
+                <w:b w:val="0"/>
+                <w:bCs w:val="0"/>
+              </w:rPr>
+              <w:t>(1 point)</w:t>
+            </w:r>
+          </w:p>
+        </w:tc>
+        <w:tc>
+          <w:tcPr>
+            <w:tcW w:w="3597" w:type="dxa"/>
+          </w:tcPr>
+          <w:p>
+            <w:pPr>
+              <w:cnfStyle w:val="000000000000" w:firstRow="0" w:lastRow="0" w:firstColumn="0" w:lastColumn="0" w:oddVBand="0" w:evenVBand="0" w:oddHBand="0" w:evenHBand="0" w:firstRowFirstColumn="0" w:firstRowLastColumn="0" w:lastRowFirstColumn="0" w:lastRowLastColumn="0"/>
+            </w:pPr>
+            <w:r>
+              <w:t>Heavy Attack</w:t>
+            </w:r>
+            <w:r>
+              <w:t xml:space="preserve"> </w:t>
+            </w:r>
+            <w:r>
+              <w:t>(</w:t>
+            </w:r>
+            <w:r>
+              <w:t>2</w:t>
+            </w:r>
+            <w:r>
+              <w:t xml:space="preserve"> point)</w:t>
+            </w:r>
+          </w:p>
+        </w:tc>
+        <w:tc>
+          <w:tcPr>
+            <w:tcW w:w="3597" w:type="dxa"/>
+          </w:tcPr>
+          <w:p>
+            <w:pPr>
+              <w:cnfStyle w:val="000000000000" w:firstRow="0" w:lastRow="0" w:firstColumn="0" w:lastColumn="0" w:oddVBand="0" w:evenVBand="0" w:oddHBand="0" w:evenHBand="0" w:firstRowFirstColumn="0" w:firstRowLastColumn="0" w:lastRowFirstColumn="0" w:lastRowLastColumn="0"/>
+            </w:pPr>
+            <w:r>
+              <w:t>Grapple</w:t>
+            </w:r>
+            <w:r>
+              <w:t xml:space="preserve"> </w:t>
+            </w:r>
+            <w:r>
+              <w:t>(1 point)</w:t>
+            </w:r>
+          </w:p>
+        </w:tc>
+      </w:tr>
+      <w:tr>
+        <w:trPr>
+          <w:cnfStyle w:val="000000100000" w:firstRow="0" w:lastRow="0" w:firstColumn="0" w:lastColumn="0" w:oddVBand="0" w:evenVBand="0" w:oddHBand="1" w:evenHBand="0" w:firstRowFirstColumn="0" w:firstRowLastColumn="0" w:lastRowFirstColumn="0" w:lastRowLastColumn="0"/>
+        </w:trPr>
+        <w:tc>
+          <w:tcPr>
+            <w:cnfStyle w:val="001000000000" w:firstRow="0" w:lastRow="0" w:firstColumn="1" w:lastColumn="0" w:oddVBand="0" w:evenVBand="0" w:oddHBand="0" w:evenHBand="0" w:firstRowFirstColumn="0" w:firstRowLastColumn="0" w:lastRowFirstColumn="0" w:lastRowLastColumn="0"/>
+            <w:tcW w:w="3596" w:type="dxa"/>
+          </w:tcPr>
+          <w:p>
+            <w:pPr>
+              <w:rPr>
+                <w:b w:val="0"/>
+                <w:bCs w:val="0"/>
+              </w:rPr>
+            </w:pPr>
+            <w:r>
+              <w:rPr>
+                <w:b w:val="0"/>
+                <w:bCs w:val="0"/>
+              </w:rPr>
+              <w:t>Counter Strike</w:t>
+            </w:r>
+            <w:r>
+              <w:rPr>
+                <w:b w:val="0"/>
+                <w:bCs w:val="0"/>
+              </w:rPr>
+              <w:t xml:space="preserve"> </w:t>
+            </w:r>
+            <w:r>
+              <w:rPr>
+                <w:b w:val="0"/>
+                <w:bCs w:val="0"/>
+              </w:rPr>
+              <w:t>(1 point)</w:t>
+            </w:r>
+          </w:p>
+        </w:tc>
+        <w:tc>
+          <w:tcPr>
+            <w:tcW w:w="3597" w:type="dxa"/>
+          </w:tcPr>
+          <w:p>
+            <w:pPr>
+              <w:cnfStyle w:val="000000100000" w:firstRow="0" w:lastRow="0" w:firstColumn="0" w:lastColumn="0" w:oddVBand="0" w:evenVBand="0" w:oddHBand="1" w:evenHBand="0" w:firstRowFirstColumn="0" w:firstRowLastColumn="0" w:lastRowFirstColumn="0" w:lastRowLastColumn="0"/>
+            </w:pPr>
+            <w:r>
+              <w:t>Throw</w:t>
+            </w:r>
+            <w:r>
+              <w:t xml:space="preserve"> </w:t>
+            </w:r>
+            <w:r>
+              <w:t>(1 point)</w:t>
+            </w:r>
+          </w:p>
+        </w:tc>
+        <w:tc>
+          <w:tcPr>
+            <w:tcW w:w="3597" w:type="dxa"/>
+          </w:tcPr>
+          <w:p>
+            <w:pPr>
+              <w:cnfStyle w:val="000000100000" w:firstRow="0" w:lastRow="0" w:firstColumn="0" w:lastColumn="0" w:oddVBand="0" w:evenVBand="0" w:oddHBand="1" w:evenHBand="0" w:firstRowFirstColumn="0" w:firstRowLastColumn="0" w:lastRowFirstColumn="0" w:lastRowLastColumn="0"/>
+            </w:pPr>
+            <w:r>
+              <w:t>Run</w:t>
+            </w:r>
+            <w:r>
+              <w:t>/Jump</w:t>
+            </w:r>
+            <w:r>
+              <w:t xml:space="preserve"> </w:t>
+            </w:r>
+            <w:r>
+              <w:t>(1 point)</w:t>
+            </w:r>
+          </w:p>
+        </w:tc>
+      </w:tr>
+      <w:tr>
+        <w:tc>
+          <w:tcPr>
+            <w:cnfStyle w:val="001000000000" w:firstRow="0" w:lastRow="0" w:firstColumn="1" w:lastColumn="0" w:oddVBand="0" w:evenVBand="0" w:oddHBand="0" w:evenHBand="0" w:firstRowFirstColumn="0" w:firstRowLastColumn="0" w:lastRowFirstColumn="0" w:lastRowLastColumn="0"/>
+            <w:tcW w:w="3596" w:type="dxa"/>
+          </w:tcPr>
+          <w:p>
+            <w:pPr>
+              <w:rPr>
+                <w:b w:val="0"/>
+                <w:bCs w:val="0"/>
+              </w:rPr>
+            </w:pPr>
+          </w:p>
+        </w:tc>
+        <w:tc>
+          <w:tcPr>
+            <w:tcW w:w="3597" w:type="dxa"/>
+          </w:tcPr>
+          <w:p>
+            <w:pPr>
+              <w:cnfStyle w:val="000000000000" w:firstRow="0" w:lastRow="0" w:firstColumn="0" w:lastColumn="0" w:oddVBand="0" w:evenVBand="0" w:oddHBand="0" w:evenHBand="0" w:firstRowFirstColumn="0" w:firstRowLastColumn="0" w:lastRowFirstColumn="0" w:lastRowLastColumn="0"/>
+            </w:pPr>
+            <w:r>
+              <w:t>Shoot (1 point)</w:t>
+            </w:r>
+          </w:p>
+        </w:tc>
+        <w:tc>
+          <w:tcPr>
+            <w:tcW w:w="3597" w:type="dxa"/>
+          </w:tcPr>
+          <w:p>
+            <w:pPr>
+              <w:cnfStyle w:val="000000000000" w:firstRow="0" w:lastRow="0" w:firstColumn="0" w:lastColumn="0" w:oddVBand="0" w:evenVBand="0" w:oddHBand="0" w:evenHBand="0" w:firstRowFirstColumn="0" w:firstRowLastColumn="0" w:lastRowFirstColumn="0" w:lastRowLastColumn="0"/>
+            </w:pPr>
+            <w:r>
+              <w:t>Interact with environment (1 point)</w:t>
+            </w:r>
+          </w:p>
+        </w:tc>
+      </w:tr>
+      <w:tr>
+        <w:trPr>
+          <w:cnfStyle w:val="000000100000" w:firstRow="0" w:lastRow="0" w:firstColumn="0" w:lastColumn="0" w:oddVBand="0" w:evenVBand="0" w:oddHBand="1" w:evenHBand="0" w:firstRowFirstColumn="0" w:firstRowLastColumn="0" w:lastRowFirstColumn="0" w:lastRowLastColumn="0"/>
+        </w:trPr>
+        <w:tc>
+          <w:tcPr>
+            <w:cnfStyle w:val="001000000000" w:firstRow="0" w:lastRow="0" w:firstColumn="1" w:lastColumn="0" w:oddVBand="0" w:evenVBand="0" w:oddHBand="0" w:evenHBand="0" w:firstRowFirstColumn="0" w:firstRowLastColumn="0" w:lastRowFirstColumn="0" w:lastRowLastColumn="0"/>
+            <w:tcW w:w="3596" w:type="dxa"/>
+          </w:tcPr>
+          <w:p>
+            <w:pPr>
+              <w:rPr>
+                <w:b w:val="0"/>
+                <w:bCs w:val="0"/>
+              </w:rPr>
+            </w:pPr>
+          </w:p>
+        </w:tc>
+        <w:tc>
+          <w:tcPr>
+            <w:tcW w:w="3597" w:type="dxa"/>
+          </w:tcPr>
+          <w:p>
+            <w:pPr>
+              <w:cnfStyle w:val="000000100000" w:firstRow="0" w:lastRow="0" w:firstColumn="0" w:lastColumn="0" w:oddVBand="0" w:evenVBand="0" w:oddHBand="1" w:evenHBand="0" w:firstRowFirstColumn="0" w:firstRowLastColumn="0" w:lastRowFirstColumn="0" w:lastRowLastColumn="0"/>
+            </w:pPr>
+          </w:p>
+        </w:tc>
+        <w:tc>
+          <w:tcPr>
+            <w:tcW w:w="3597" w:type="dxa"/>
+          </w:tcPr>
+          <w:p>
+            <w:pPr>
+              <w:cnfStyle w:val="000000100000" w:firstRow="0" w:lastRow="0" w:firstColumn="0" w:lastColumn="0" w:oddVBand="0" w:evenVBand="0" w:oddHBand="1" w:evenHBand="0" w:firstRowFirstColumn="0" w:firstRowLastColumn="0" w:lastRowFirstColumn="0" w:lastRowLastColumn="0"/>
+            </w:pPr>
+            <w:r>
+              <w:t>Get item from backpack</w:t>
+            </w:r>
+            <w:r>
+              <w:t xml:space="preserve"> (1 point)</w:t>
+            </w:r>
+          </w:p>
+        </w:tc>
+      </w:tr>
+      <w:tr>
+        <w:tc>
+          <w:tcPr>
+            <w:cnfStyle w:val="001000000000" w:firstRow="0" w:lastRow="0" w:firstColumn="1" w:lastColumn="0" w:oddVBand="0" w:evenVBand="0" w:oddHBand="0" w:evenHBand="0" w:firstRowFirstColumn="0" w:firstRowLastColumn="0" w:lastRowFirstColumn="0" w:lastRowLastColumn="0"/>
+            <w:tcW w:w="3596" w:type="dxa"/>
+          </w:tcPr>
+          <w:p>
+            <w:pPr>
+              <w:rPr>
+                <w:b w:val="0"/>
+                <w:bCs w:val="0"/>
+              </w:rPr>
+            </w:pPr>
+          </w:p>
+        </w:tc>
+        <w:tc>
+          <w:tcPr>
+            <w:tcW w:w="3597" w:type="dxa"/>
+          </w:tcPr>
+          <w:p>
+            <w:pPr>
+              <w:cnfStyle w:val="000000000000" w:firstRow="0" w:lastRow="0" w:firstColumn="0" w:lastColumn="0" w:oddVBand="0" w:evenVBand="0" w:oddHBand="0" w:evenHBand="0" w:firstRowFirstColumn="0" w:firstRowLastColumn="0" w:lastRowFirstColumn="0" w:lastRowLastColumn="0"/>
+            </w:pPr>
+          </w:p>
+        </w:tc>
+        <w:tc>
+          <w:tcPr>
+            <w:tcW w:w="3597" w:type="dxa"/>
+          </w:tcPr>
+          <w:p>
+            <w:pPr>
+              <w:cnfStyle w:val="000000000000" w:firstRow="0" w:lastRow="0" w:firstColumn="0" w:lastColumn="0" w:oddVBand="0" w:evenVBand="0" w:oddHBand="0" w:evenHBand="0" w:firstRowFirstColumn="0" w:firstRowLastColumn="0" w:lastRowFirstColumn="0" w:lastRowLastColumn="0"/>
+            </w:pPr>
+            <w:r>
+              <w:t>Change/sheath weapon (</w:t>
+            </w:r>
+            <w:r>
+              <w:t>1 point)</w:t>
+            </w:r>
+          </w:p>
+        </w:tc>
+      </w:tr>
+    </w:tbl>
+    <w:p>
+      <w:pPr>
+        <w:jc w:val="center"/>
+        <w:sectPr>
+          <w:footerReference w:type="first" r:id="rId10"/>
+          <w:type w:val="continuous"/>
+          <w:pgSz w:w="12240" w:h="15840"/>
+          <w:pgMar w:top="720" w:right="720" w:bottom="720" w:left="720" w:header="720" w:footer="720" w:gutter="0"/>
+          <w:cols w:space="720"/>
+          <w:docGrid w:linePitch="360"/>
+        </w:sectPr>
+      </w:pPr>
+      <w:r>
+        <w:t>* All utility actions can be interrupted (cancelled) by successful melee, range or spell attacks against the player.</w:t>
+      </w:r>
+    </w:p>
+    <w:p>
+      <w:pPr>
+        <w:pStyle w:val="Heading3"/>
+      </w:pPr>
+      <w:r>
+        <w:t>How Actions work</w:t>
+      </w:r>
+    </w:p>
+    <w:p>
+      <w:r>
+        <w:t xml:space="preserve">Players will have a set list of actions that they can take when they have the initiative. Reactions are actions that other player may take when they are able to perceive someone take an action or another reaction. Unless otherwise stated any action can be performed as a reaction, but they cost one more action point to do so. </w:t>
+      </w:r>
+    </w:p>
+    <w:p>
+      <w:pPr>
+        <w:rPr>
+          <w:i/>
+          <w:iCs/>
+        </w:rPr>
+      </w:pPr>
+      <w:r>
+        <w:t xml:space="preserve">Here's an example: </w:t>
+      </w:r>
+      <w:r>
+        <w:rPr>
+          <w:i/>
+          <w:iCs/>
+          <w:color w:val="830F0E" w:themeColor="accent1" w:themeShade="BF"/>
+        </w:rPr>
+        <w:t xml:space="preserve">Lance and Leia are fighting a Dark Knight. Lance has the initiative, so he makes a light attack against the Knight for 1 action point. The Dark Knight decides to spend 2 action to perform the Guard Stance action as a reaction. Leia can see </w:t>
+      </w:r>
+      <w:r>
+        <w:rPr>
+          <w:i/>
+          <w:iCs/>
+          <w:color w:val="830F0E" w:themeColor="accent1" w:themeShade="BF"/>
+        </w:rPr>
+        <w:t>both Lance and the Dark Knight so she can choose to react to either person’s action or simple save her action points for later. She decides she will perform a Guard Break action as a reaction for 2 action points.</w:t>
+      </w:r>
+    </w:p>
+    <w:p>
+      <w:r>
+        <w:t xml:space="preserve">Players can learn new action through the talents the acquire as they level. </w:t>
+      </w:r>
+      <w:r>
+        <w:t>Actions are</w:t>
+      </w:r>
+      <w:r>
+        <w:t xml:space="preserve"> sorted by 3 categories</w:t>
+      </w:r>
+      <w:r>
+        <w:t>:</w:t>
+      </w:r>
+      <w:r>
+        <w:t xml:space="preserve"> defense, offense,</w:t>
+      </w:r>
+      <w:r>
+        <w:t xml:space="preserve"> and</w:t>
+      </w:r>
+      <w:r>
+        <w:t xml:space="preserve"> utility. These </w:t>
+      </w:r>
+      <w:r>
+        <w:t>categories</w:t>
+      </w:r>
+      <w:r>
+        <w:t xml:space="preserve"> show the usually purpose for those actions</w:t>
+      </w:r>
+      <w:r>
+        <w:t xml:space="preserve"> and also determine their normal speed. An actions speed determines the order in which it and other reactions will resolve. </w:t>
+      </w:r>
+    </w:p>
+    <w:p>
+      <w:r>
+        <w:t xml:space="preserve">Heres how the previous </w:t>
+      </w:r>
+    </w:p>
+    <w:p/>
+    <w:p>
+      <w:r>
+        <w:t>Bellow is the list of actions all players have access to followed by a short description</w:t>
+      </w:r>
+    </w:p>
+    <w:p/>
     <w:sectPr>
-      <w:footerReference w:type="first" r:id="rId10"/>
       <w:type w:val="continuous"/>
       <w:pgSz w:w="12240" w:h="15840"/>
       <w:pgMar w:top="720" w:right="720" w:bottom="720" w:left="720" w:header="720" w:footer="720" w:gutter="0"/>
@@ -1358,7 +1915,7 @@
 </file>
 
 <file path=word/endnotes.xml><?xml version="1.0" encoding="utf-8"?>
-<w:endnotes xmlns:wpc="http://schemas.microsoft.com/office/word/2010/wordprocessingCanvas" xmlns:cx="http://schemas.microsoft.com/office/drawing/2014/chartex" xmlns:cx1="http://schemas.microsoft.com/office/drawing/2015/9/8/chartex" xmlns:cx2="http://schemas.microsoft.com/office/drawing/2015/10/21/chartex" xmlns:cx3="http://schemas.microsoft.com/office/drawing/2016/5/9/chartex" xmlns:cx4="http://schemas.microsoft.com/office/drawing/2016/5/10/chartex" xmlns:cx5="http://schemas.microsoft.com/office/drawing/2016/5/11/chartex" xmlns:cx6="http://schemas.microsoft.com/office/drawing/2016/5/12/chartex" xmlns:cx7="http://schemas.microsoft.com/office/drawing/2016/5/13/chartex" xmlns:cx8="http://schemas.microsoft.com/office/drawing/2016/5/14/chartex" xmlns:mc="http://schemas.openxmlformats.org/markup-compatibility/2006" xmlns:aink="http://schemas.microsoft.com/office/drawing/2016/ink" xmlns:am3d="http://schemas.microsoft.com/office/drawing/2017/model3d" xmlns:o="urn:schemas-microsoft-com:office:office" xmlns:r="http://schemas.openxmlformats.org/officeDocument/2006/relationships" xmlns:m="http://schemas.openxmlformats.org/officeDocument/2006/math" xmlns:v="urn:schemas-microsoft-com:vml" xmlns:wp14="http://schemas.microsoft.com/office/word/2010/wordprocessingDrawing" xmlns:wp="http://schemas.openxmlformats.org/drawingml/2006/wordprocessingDrawing" xmlns:w10="urn:schemas-microsoft-com:office:word" xmlns:w="http://schemas.openxmlformats.org/wordprocessingml/2006/main" xmlns:w14="http://schemas.microsoft.com/office/word/2010/wordml" xmlns:w15="http://schemas.microsoft.com/office/word/2012/wordml" xmlns:w16cex="http://schemas.microsoft.com/office/word/2018/wordml/cex" xmlns:w16cid="http://schemas.microsoft.com/office/word/2016/wordml/cid" xmlns:w16="http://schemas.microsoft.com/office/word/2018/wordml" xmlns:w16se="http://schemas.microsoft.com/office/word/2015/wordml/symex" xmlns:wpg="http://schemas.microsoft.com/office/word/2010/wordprocessingGroup" xmlns:wpi="http://schemas.microsoft.com/office/word/2010/wordprocessingInk" xmlns:wne="http://schemas.microsoft.com/office/word/2006/wordml" xmlns:wps="http://schemas.microsoft.com/office/word/2010/wordprocessingShape" mc:Ignorable="w14 w15 w16se w16cid w16 w16cex wp14">
+<w:endnotes xmlns:wpc="http://schemas.microsoft.com/office/word/2010/wordprocessingCanvas" xmlns:cx="http://schemas.microsoft.com/office/drawing/2014/chartex" xmlns:cx1="http://schemas.microsoft.com/office/drawing/2015/9/8/chartex" xmlns:cx2="http://schemas.microsoft.com/office/drawing/2015/10/21/chartex" xmlns:cx3="http://schemas.microsoft.com/office/drawing/2016/5/9/chartex" xmlns:cx4="http://schemas.microsoft.com/office/drawing/2016/5/10/chartex" xmlns:cx5="http://schemas.microsoft.com/office/drawing/2016/5/11/chartex" xmlns:cx6="http://schemas.microsoft.com/office/drawing/2016/5/12/chartex" xmlns:cx7="http://schemas.microsoft.com/office/drawing/2016/5/13/chartex" xmlns:cx8="http://schemas.microsoft.com/office/drawing/2016/5/14/chartex" xmlns:mc="http://schemas.openxmlformats.org/markup-compatibility/2006" xmlns:aink="http://schemas.microsoft.com/office/drawing/2016/ink" xmlns:am3d="http://schemas.microsoft.com/office/drawing/2017/model3d" xmlns:o="urn:schemas-microsoft-com:office:office" xmlns:r="http://schemas.openxmlformats.org/officeDocument/2006/relationships" xmlns:m="http://schemas.openxmlformats.org/officeDocument/2006/math" xmlns:v="urn:schemas-microsoft-com:vml" xmlns:wp14="http://schemas.microsoft.com/office/word/2010/wordprocessingDrawing" xmlns:wp="http://schemas.openxmlformats.org/drawingml/2006/wordprocessingDrawing" xmlns:w10="urn:schemas-microsoft-com:office:word" xmlns:w="http://schemas.openxmlformats.org/wordprocessingml/2006/main" xmlns:w14="http://schemas.microsoft.com/office/word/2010/wordml" xmlns:w15="http://schemas.microsoft.com/office/word/2012/wordml" xmlns:w16cex="http://schemas.microsoft.com/office/word/2018/wordml/cex" xmlns:w16cid="http://schemas.microsoft.com/office/word/2016/wordml/cid" xmlns:w16="http://schemas.microsoft.com/office/word/2018/wordml" xmlns:w16sdtdh="http://schemas.microsoft.com/office/word/2020/wordml/sdtdatahash" xmlns:w16se="http://schemas.microsoft.com/office/word/2015/wordml/symex" xmlns:wpg="http://schemas.microsoft.com/office/word/2010/wordprocessingGroup" xmlns:wpi="http://schemas.microsoft.com/office/word/2010/wordprocessingInk" xmlns:wne="http://schemas.microsoft.com/office/word/2006/wordml" xmlns:wps="http://schemas.microsoft.com/office/word/2010/wordprocessingShape" mc:Ignorable="w14 w15 w16se w16cid w16 w16cex w16sdtdh wp14">
   <w:endnote w:type="separator" w:id="-1">
     <w:p>
       <w:pPr>
@@ -1383,7 +1940,7 @@
 </file>
 
 <file path=word/footer1.xml><?xml version="1.0" encoding="utf-8"?>
-<w:ftr xmlns:wpc="http://schemas.microsoft.com/office/word/2010/wordprocessingCanvas" xmlns:cx="http://schemas.microsoft.com/office/drawing/2014/chartex" xmlns:cx1="http://schemas.microsoft.com/office/drawing/2015/9/8/chartex" xmlns:cx2="http://schemas.microsoft.com/office/drawing/2015/10/21/chartex" xmlns:cx3="http://schemas.microsoft.com/office/drawing/2016/5/9/chartex" xmlns:cx4="http://schemas.microsoft.com/office/drawing/2016/5/10/chartex" xmlns:cx5="http://schemas.microsoft.com/office/drawing/2016/5/11/chartex" xmlns:cx6="http://schemas.microsoft.com/office/drawing/2016/5/12/chartex" xmlns:cx7="http://schemas.microsoft.com/office/drawing/2016/5/13/chartex" xmlns:cx8="http://schemas.microsoft.com/office/drawing/2016/5/14/chartex" xmlns:mc="http://schemas.openxmlformats.org/markup-compatibility/2006" xmlns:aink="http://schemas.microsoft.com/office/drawing/2016/ink" xmlns:am3d="http://schemas.microsoft.com/office/drawing/2017/model3d" xmlns:o="urn:schemas-microsoft-com:office:office" xmlns:r="http://schemas.openxmlformats.org/officeDocument/2006/relationships" xmlns:m="http://schemas.openxmlformats.org/officeDocument/2006/math" xmlns:v="urn:schemas-microsoft-com:vml" xmlns:wp14="http://schemas.microsoft.com/office/word/2010/wordprocessingDrawing" xmlns:wp="http://schemas.openxmlformats.org/drawingml/2006/wordprocessingDrawing" xmlns:w10="urn:schemas-microsoft-com:office:word" xmlns:w="http://schemas.openxmlformats.org/wordprocessingml/2006/main" xmlns:w14="http://schemas.microsoft.com/office/word/2010/wordml" xmlns:w15="http://schemas.microsoft.com/office/word/2012/wordml" xmlns:w16cex="http://schemas.microsoft.com/office/word/2018/wordml/cex" xmlns:w16cid="http://schemas.microsoft.com/office/word/2016/wordml/cid" xmlns:w16="http://schemas.microsoft.com/office/word/2018/wordml" xmlns:w16se="http://schemas.microsoft.com/office/word/2015/wordml/symex" xmlns:wpg="http://schemas.microsoft.com/office/word/2010/wordprocessingGroup" xmlns:wpi="http://schemas.microsoft.com/office/word/2010/wordprocessingInk" xmlns:wne="http://schemas.microsoft.com/office/word/2006/wordml" xmlns:wps="http://schemas.microsoft.com/office/word/2010/wordprocessingShape" mc:Ignorable="w14 w15 w16se w16cid w16 w16cex wp14">
+<w:ftr xmlns:wpc="http://schemas.microsoft.com/office/word/2010/wordprocessingCanvas" xmlns:cx="http://schemas.microsoft.com/office/drawing/2014/chartex" xmlns:cx1="http://schemas.microsoft.com/office/drawing/2015/9/8/chartex" xmlns:cx2="http://schemas.microsoft.com/office/drawing/2015/10/21/chartex" xmlns:cx3="http://schemas.microsoft.com/office/drawing/2016/5/9/chartex" xmlns:cx4="http://schemas.microsoft.com/office/drawing/2016/5/10/chartex" xmlns:cx5="http://schemas.microsoft.com/office/drawing/2016/5/11/chartex" xmlns:cx6="http://schemas.microsoft.com/office/drawing/2016/5/12/chartex" xmlns:cx7="http://schemas.microsoft.com/office/drawing/2016/5/13/chartex" xmlns:cx8="http://schemas.microsoft.com/office/drawing/2016/5/14/chartex" xmlns:mc="http://schemas.openxmlformats.org/markup-compatibility/2006" xmlns:aink="http://schemas.microsoft.com/office/drawing/2016/ink" xmlns:am3d="http://schemas.microsoft.com/office/drawing/2017/model3d" xmlns:o="urn:schemas-microsoft-com:office:office" xmlns:r="http://schemas.openxmlformats.org/officeDocument/2006/relationships" xmlns:m="http://schemas.openxmlformats.org/officeDocument/2006/math" xmlns:v="urn:schemas-microsoft-com:vml" xmlns:wp14="http://schemas.microsoft.com/office/word/2010/wordprocessingDrawing" xmlns:wp="http://schemas.openxmlformats.org/drawingml/2006/wordprocessingDrawing" xmlns:w10="urn:schemas-microsoft-com:office:word" xmlns:w="http://schemas.openxmlformats.org/wordprocessingml/2006/main" xmlns:w14="http://schemas.microsoft.com/office/word/2010/wordml" xmlns:w15="http://schemas.microsoft.com/office/word/2012/wordml" xmlns:w16cex="http://schemas.microsoft.com/office/word/2018/wordml/cex" xmlns:w16cid="http://schemas.microsoft.com/office/word/2016/wordml/cid" xmlns:w16="http://schemas.microsoft.com/office/word/2018/wordml" xmlns:w16sdtdh="http://schemas.microsoft.com/office/word/2020/wordml/sdtdatahash" xmlns:w16se="http://schemas.microsoft.com/office/word/2015/wordml/symex" xmlns:wpg="http://schemas.microsoft.com/office/word/2010/wordprocessingGroup" xmlns:wpi="http://schemas.microsoft.com/office/word/2010/wordprocessingInk" xmlns:wne="http://schemas.microsoft.com/office/word/2006/wordml" xmlns:wps="http://schemas.microsoft.com/office/word/2010/wordprocessingShape" mc:Ignorable="w14 w15 w16se w16cid w16 w16cex w16sdtdh wp14">
   <w:sdt>
     <w:sdtPr>
       <w:id w:val="-622915623"/>
@@ -1392,7 +1949,6 @@
         <w:docPartUnique/>
       </w:docPartObj>
     </w:sdtPr>
-    <w:sdtEndPr/>
     <w:sdtContent>
       <w:p>
         <w:pPr>
@@ -1815,7 +2371,7 @@
             </mc:Choice>
             <mc:Fallback>
               <w:pict>
-                <v:group w14:anchorId="55210C39" id="Group 1" o:spid="_x0000_s1028" style="position:absolute;margin-left:-18.2pt;margin-top:0;width:33pt;height:25.35pt;z-index:251659264;mso-position-horizontal:right;mso-position-horizontal-relative:margin;mso-position-vertical:center;mso-position-vertical-relative:bottom-margin-area" coordorigin="1731,14550" coordsize="660,507" o:gfxdata="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" o:allowincell="f">
+                <v:group w14:anchorId="55210C39" id="Group 1" o:spid="_x0000_s1028" style="position:absolute;margin-left:-18.2pt;margin-top:0;width:33pt;height:25.35pt;z-index:251659264;mso-position-horizontal:right;mso-position-horizontal-relative:margin;mso-position-vertical:center;mso-position-vertical-relative:bottom-margin-area" coordorigin="1731,14550" coordsize="660,507" o:gfxdata="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" o:allowincell="f">
                   <v:shapetype id="_x0000_t4" coordsize="21600,21600" o:spt="4" path="m10800,l,10800,10800,21600,21600,10800xe">
                     <v:stroke joinstyle="miter"/>
                     <v:path gradientshapeok="t" o:connecttype="rect" textboxrect="5400,5400,16200,16200"/>
@@ -1911,7 +2467,7 @@
 </file>
 
 <file path=word/footer2.xml><?xml version="1.0" encoding="utf-8"?>
-<w:ftr xmlns:wpc="http://schemas.microsoft.com/office/word/2010/wordprocessingCanvas" xmlns:cx="http://schemas.microsoft.com/office/drawing/2014/chartex" xmlns:cx1="http://schemas.microsoft.com/office/drawing/2015/9/8/chartex" xmlns:cx2="http://schemas.microsoft.com/office/drawing/2015/10/21/chartex" xmlns:cx3="http://schemas.microsoft.com/office/drawing/2016/5/9/chartex" xmlns:cx4="http://schemas.microsoft.com/office/drawing/2016/5/10/chartex" xmlns:cx5="http://schemas.microsoft.com/office/drawing/2016/5/11/chartex" xmlns:cx6="http://schemas.microsoft.com/office/drawing/2016/5/12/chartex" xmlns:cx7="http://schemas.microsoft.com/office/drawing/2016/5/13/chartex" xmlns:cx8="http://schemas.microsoft.com/office/drawing/2016/5/14/chartex" xmlns:mc="http://schemas.openxmlformats.org/markup-compatibility/2006" xmlns:aink="http://schemas.microsoft.com/office/drawing/2016/ink" xmlns:am3d="http://schemas.microsoft.com/office/drawing/2017/model3d" xmlns:o="urn:schemas-microsoft-com:office:office" xmlns:r="http://schemas.openxmlformats.org/officeDocument/2006/relationships" xmlns:m="http://schemas.openxmlformats.org/officeDocument/2006/math" xmlns:v="urn:schemas-microsoft-com:vml" xmlns:wp14="http://schemas.microsoft.com/office/word/2010/wordprocessingDrawing" xmlns:wp="http://schemas.openxmlformats.org/drawingml/2006/wordprocessingDrawing" xmlns:w10="urn:schemas-microsoft-com:office:word" xmlns:w="http://schemas.openxmlformats.org/wordprocessingml/2006/main" xmlns:w14="http://schemas.microsoft.com/office/word/2010/wordml" xmlns:w15="http://schemas.microsoft.com/office/word/2012/wordml" xmlns:w16cex="http://schemas.microsoft.com/office/word/2018/wordml/cex" xmlns:w16cid="http://schemas.microsoft.com/office/word/2016/wordml/cid" xmlns:w16="http://schemas.microsoft.com/office/word/2018/wordml" xmlns:w16se="http://schemas.microsoft.com/office/word/2015/wordml/symex" xmlns:wpg="http://schemas.microsoft.com/office/word/2010/wordprocessingGroup" xmlns:wpi="http://schemas.microsoft.com/office/word/2010/wordprocessingInk" xmlns:wne="http://schemas.microsoft.com/office/word/2006/wordml" xmlns:wps="http://schemas.microsoft.com/office/word/2010/wordprocessingShape" mc:Ignorable="w14 w15 w16se w16cid w16 w16cex wp14">
+<w:ftr xmlns:wpc="http://schemas.microsoft.com/office/word/2010/wordprocessingCanvas" xmlns:cx="http://schemas.microsoft.com/office/drawing/2014/chartex" xmlns:cx1="http://schemas.microsoft.com/office/drawing/2015/9/8/chartex" xmlns:cx2="http://schemas.microsoft.com/office/drawing/2015/10/21/chartex" xmlns:cx3="http://schemas.microsoft.com/office/drawing/2016/5/9/chartex" xmlns:cx4="http://schemas.microsoft.com/office/drawing/2016/5/10/chartex" xmlns:cx5="http://schemas.microsoft.com/office/drawing/2016/5/11/chartex" xmlns:cx6="http://schemas.microsoft.com/office/drawing/2016/5/12/chartex" xmlns:cx7="http://schemas.microsoft.com/office/drawing/2016/5/13/chartex" xmlns:cx8="http://schemas.microsoft.com/office/drawing/2016/5/14/chartex" xmlns:mc="http://schemas.openxmlformats.org/markup-compatibility/2006" xmlns:aink="http://schemas.microsoft.com/office/drawing/2016/ink" xmlns:am3d="http://schemas.microsoft.com/office/drawing/2017/model3d" xmlns:o="urn:schemas-microsoft-com:office:office" xmlns:r="http://schemas.openxmlformats.org/officeDocument/2006/relationships" xmlns:m="http://schemas.openxmlformats.org/officeDocument/2006/math" xmlns:v="urn:schemas-microsoft-com:vml" xmlns:wp14="http://schemas.microsoft.com/office/word/2010/wordprocessingDrawing" xmlns:wp="http://schemas.openxmlformats.org/drawingml/2006/wordprocessingDrawing" xmlns:w10="urn:schemas-microsoft-com:office:word" xmlns:w="http://schemas.openxmlformats.org/wordprocessingml/2006/main" xmlns:w14="http://schemas.microsoft.com/office/word/2010/wordml" xmlns:w15="http://schemas.microsoft.com/office/word/2012/wordml" xmlns:w16cex="http://schemas.microsoft.com/office/word/2018/wordml/cex" xmlns:w16cid="http://schemas.microsoft.com/office/word/2016/wordml/cid" xmlns:w16="http://schemas.microsoft.com/office/word/2018/wordml" xmlns:w16sdtdh="http://schemas.microsoft.com/office/word/2020/wordml/sdtdatahash" xmlns:w16se="http://schemas.microsoft.com/office/word/2015/wordml/symex" xmlns:wpg="http://schemas.microsoft.com/office/word/2010/wordprocessingGroup" xmlns:wpi="http://schemas.microsoft.com/office/word/2010/wordprocessingInk" xmlns:wne="http://schemas.microsoft.com/office/word/2006/wordml" xmlns:wps="http://schemas.microsoft.com/office/word/2010/wordprocessingShape" mc:Ignorable="w14 w15 w16se w16cid w16 w16cex w16sdtdh wp14">
   <w:p>
     <w:pPr>
       <w:pStyle w:val="Footer"/>
@@ -1921,7 +2477,7 @@
 </file>
 
 <file path=word/footnotes.xml><?xml version="1.0" encoding="utf-8"?>
-<w:footnotes xmlns:wpc="http://schemas.microsoft.com/office/word/2010/wordprocessingCanvas" xmlns:cx="http://schemas.microsoft.com/office/drawing/2014/chartex" xmlns:cx1="http://schemas.microsoft.com/office/drawing/2015/9/8/chartex" xmlns:cx2="http://schemas.microsoft.com/office/drawing/2015/10/21/chartex" xmlns:cx3="http://schemas.microsoft.com/office/drawing/2016/5/9/chartex" xmlns:cx4="http://schemas.microsoft.com/office/drawing/2016/5/10/chartex" xmlns:cx5="http://schemas.microsoft.com/office/drawing/2016/5/11/chartex" xmlns:cx6="http://schemas.microsoft.com/office/drawing/2016/5/12/chartex" xmlns:cx7="http://schemas.microsoft.com/office/drawing/2016/5/13/chartex" xmlns:cx8="http://schemas.microsoft.com/office/drawing/2016/5/14/chartex" xmlns:mc="http://schemas.openxmlformats.org/markup-compatibility/2006" xmlns:aink="http://schemas.microsoft.com/office/drawing/2016/ink" xmlns:am3d="http://schemas.microsoft.com/office/drawing/2017/model3d" xmlns:o="urn:schemas-microsoft-com:office:office" xmlns:r="http://schemas.openxmlformats.org/officeDocument/2006/relationships" xmlns:m="http://schemas.openxmlformats.org/officeDocument/2006/math" xmlns:v="urn:schemas-microsoft-com:vml" xmlns:wp14="http://schemas.microsoft.com/office/word/2010/wordprocessingDrawing" xmlns:wp="http://schemas.openxmlformats.org/drawingml/2006/wordprocessingDrawing" xmlns:w10="urn:schemas-microsoft-com:office:word" xmlns:w="http://schemas.openxmlformats.org/wordprocessingml/2006/main" xmlns:w14="http://schemas.microsoft.com/office/word/2010/wordml" xmlns:w15="http://schemas.microsoft.com/office/word/2012/wordml" xmlns:w16cex="http://schemas.microsoft.com/office/word/2018/wordml/cex" xmlns:w16cid="http://schemas.microsoft.com/office/word/2016/wordml/cid" xmlns:w16="http://schemas.microsoft.com/office/word/2018/wordml" xmlns:w16se="http://schemas.microsoft.com/office/word/2015/wordml/symex" xmlns:wpg="http://schemas.microsoft.com/office/word/2010/wordprocessingGroup" xmlns:wpi="http://schemas.microsoft.com/office/word/2010/wordprocessingInk" xmlns:wne="http://schemas.microsoft.com/office/word/2006/wordml" xmlns:wps="http://schemas.microsoft.com/office/word/2010/wordprocessingShape" mc:Ignorable="w14 w15 w16se w16cid w16 w16cex wp14">
+<w:footnotes xmlns:wpc="http://schemas.microsoft.com/office/word/2010/wordprocessingCanvas" xmlns:cx="http://schemas.microsoft.com/office/drawing/2014/chartex" xmlns:cx1="http://schemas.microsoft.com/office/drawing/2015/9/8/chartex" xmlns:cx2="http://schemas.microsoft.com/office/drawing/2015/10/21/chartex" xmlns:cx3="http://schemas.microsoft.com/office/drawing/2016/5/9/chartex" xmlns:cx4="http://schemas.microsoft.com/office/drawing/2016/5/10/chartex" xmlns:cx5="http://schemas.microsoft.com/office/drawing/2016/5/11/chartex" xmlns:cx6="http://schemas.microsoft.com/office/drawing/2016/5/12/chartex" xmlns:cx7="http://schemas.microsoft.com/office/drawing/2016/5/13/chartex" xmlns:cx8="http://schemas.microsoft.com/office/drawing/2016/5/14/chartex" xmlns:mc="http://schemas.openxmlformats.org/markup-compatibility/2006" xmlns:aink="http://schemas.microsoft.com/office/drawing/2016/ink" xmlns:am3d="http://schemas.microsoft.com/office/drawing/2017/model3d" xmlns:o="urn:schemas-microsoft-com:office:office" xmlns:r="http://schemas.openxmlformats.org/officeDocument/2006/relationships" xmlns:m="http://schemas.openxmlformats.org/officeDocument/2006/math" xmlns:v="urn:schemas-microsoft-com:vml" xmlns:wp14="http://schemas.microsoft.com/office/word/2010/wordprocessingDrawing" xmlns:wp="http://schemas.openxmlformats.org/drawingml/2006/wordprocessingDrawing" xmlns:w10="urn:schemas-microsoft-com:office:word" xmlns:w="http://schemas.openxmlformats.org/wordprocessingml/2006/main" xmlns:w14="http://schemas.microsoft.com/office/word/2010/wordml" xmlns:w15="http://schemas.microsoft.com/office/word/2012/wordml" xmlns:w16cex="http://schemas.microsoft.com/office/word/2018/wordml/cex" xmlns:w16cid="http://schemas.microsoft.com/office/word/2016/wordml/cid" xmlns:w16="http://schemas.microsoft.com/office/word/2018/wordml" xmlns:w16sdtdh="http://schemas.microsoft.com/office/word/2020/wordml/sdtdatahash" xmlns:w16se="http://schemas.microsoft.com/office/word/2015/wordml/symex" xmlns:wpg="http://schemas.microsoft.com/office/word/2010/wordprocessingGroup" xmlns:wpi="http://schemas.microsoft.com/office/word/2010/wordprocessingInk" xmlns:wne="http://schemas.microsoft.com/office/word/2006/wordml" xmlns:wps="http://schemas.microsoft.com/office/word/2010/wordprocessingShape" mc:Ignorable="w14 w15 w16se w16cid w16 w16cex w16sdtdh wp14">
   <w:footnote w:type="separator" w:id="-1">
     <w:p>
       <w:pPr>
@@ -1946,7 +2502,7 @@
 </file>
 
 <file path=word/numbering.xml><?xml version="1.0" encoding="utf-8"?>
-<w:numbering xmlns:wpc="http://schemas.microsoft.com/office/word/2010/wordprocessingCanvas" xmlns:cx="http://schemas.microsoft.com/office/drawing/2014/chartex" xmlns:cx1="http://schemas.microsoft.com/office/drawing/2015/9/8/chartex" xmlns:cx2="http://schemas.microsoft.com/office/drawing/2015/10/21/chartex" xmlns:cx3="http://schemas.microsoft.com/office/drawing/2016/5/9/chartex" xmlns:cx4="http://schemas.microsoft.com/office/drawing/2016/5/10/chartex" xmlns:cx5="http://schemas.microsoft.com/office/drawing/2016/5/11/chartex" xmlns:cx6="http://schemas.microsoft.com/office/drawing/2016/5/12/chartex" xmlns:cx7="http://schemas.microsoft.com/office/drawing/2016/5/13/chartex" xmlns:cx8="http://schemas.microsoft.com/office/drawing/2016/5/14/chartex" xmlns:mc="http://schemas.openxmlformats.org/markup-compatibility/2006" xmlns:aink="http://schemas.microsoft.com/office/drawing/2016/ink" xmlns:am3d="http://schemas.microsoft.com/office/drawing/2017/model3d" xmlns:o="urn:schemas-microsoft-com:office:office" xmlns:r="http://schemas.openxmlformats.org/officeDocument/2006/relationships" xmlns:m="http://schemas.openxmlformats.org/officeDocument/2006/math" xmlns:v="urn:schemas-microsoft-com:vml" xmlns:wp14="http://schemas.microsoft.com/office/word/2010/wordprocessingDrawing" xmlns:wp="http://schemas.openxmlformats.org/drawingml/2006/wordprocessingDrawing" xmlns:w10="urn:schemas-microsoft-com:office:word" xmlns:w="http://schemas.openxmlformats.org/wordprocessingml/2006/main" xmlns:w14="http://schemas.microsoft.com/office/word/2010/wordml" xmlns:w15="http://schemas.microsoft.com/office/word/2012/wordml" xmlns:w16cex="http://schemas.microsoft.com/office/word/2018/wordml/cex" xmlns:w16cid="http://schemas.microsoft.com/office/word/2016/wordml/cid" xmlns:w16="http://schemas.microsoft.com/office/word/2018/wordml" xmlns:w16se="http://schemas.microsoft.com/office/word/2015/wordml/symex" xmlns:wpg="http://schemas.microsoft.com/office/word/2010/wordprocessingGroup" xmlns:wpi="http://schemas.microsoft.com/office/word/2010/wordprocessingInk" xmlns:wne="http://schemas.microsoft.com/office/word/2006/wordml" xmlns:wps="http://schemas.microsoft.com/office/word/2010/wordprocessingShape" mc:Ignorable="w14 w15 w16se w16cid w16 w16cex wp14">
+<w:numbering xmlns:wpc="http://schemas.microsoft.com/office/word/2010/wordprocessingCanvas" xmlns:cx="http://schemas.microsoft.com/office/drawing/2014/chartex" xmlns:cx1="http://schemas.microsoft.com/office/drawing/2015/9/8/chartex" xmlns:cx2="http://schemas.microsoft.com/office/drawing/2015/10/21/chartex" xmlns:cx3="http://schemas.microsoft.com/office/drawing/2016/5/9/chartex" xmlns:cx4="http://schemas.microsoft.com/office/drawing/2016/5/10/chartex" xmlns:cx5="http://schemas.microsoft.com/office/drawing/2016/5/11/chartex" xmlns:cx6="http://schemas.microsoft.com/office/drawing/2016/5/12/chartex" xmlns:cx7="http://schemas.microsoft.com/office/drawing/2016/5/13/chartex" xmlns:cx8="http://schemas.microsoft.com/office/drawing/2016/5/14/chartex" xmlns:mc="http://schemas.openxmlformats.org/markup-compatibility/2006" xmlns:aink="http://schemas.microsoft.com/office/drawing/2016/ink" xmlns:am3d="http://schemas.microsoft.com/office/drawing/2017/model3d" xmlns:o="urn:schemas-microsoft-com:office:office" xmlns:r="http://schemas.openxmlformats.org/officeDocument/2006/relationships" xmlns:m="http://schemas.openxmlformats.org/officeDocument/2006/math" xmlns:v="urn:schemas-microsoft-com:vml" xmlns:wp14="http://schemas.microsoft.com/office/word/2010/wordprocessingDrawing" xmlns:wp="http://schemas.openxmlformats.org/drawingml/2006/wordprocessingDrawing" xmlns:w10="urn:schemas-microsoft-com:office:word" xmlns:w="http://schemas.openxmlformats.org/wordprocessingml/2006/main" xmlns:w14="http://schemas.microsoft.com/office/word/2010/wordml" xmlns:w15="http://schemas.microsoft.com/office/word/2012/wordml" xmlns:w16cex="http://schemas.microsoft.com/office/word/2018/wordml/cex" xmlns:w16cid="http://schemas.microsoft.com/office/word/2016/wordml/cid" xmlns:w16="http://schemas.microsoft.com/office/word/2018/wordml" xmlns:w16sdtdh="http://schemas.microsoft.com/office/word/2020/wordml/sdtdatahash" xmlns:w16se="http://schemas.microsoft.com/office/word/2015/wordml/symex" xmlns:wpg="http://schemas.microsoft.com/office/word/2010/wordprocessingGroup" xmlns:wpi="http://schemas.microsoft.com/office/word/2010/wordprocessingInk" xmlns:wne="http://schemas.microsoft.com/office/word/2006/wordml" xmlns:wps="http://schemas.microsoft.com/office/word/2010/wordprocessingShape" mc:Ignorable="w14 w15 w16se w16cid w16 w16cex w16sdtdh wp14">
   <w:abstractNum w:abstractNumId="0" w15:restartNumberingAfterBreak="0">
     <w:nsid w:val="45162ACB"/>
     <w:multiLevelType w:val="hybridMultilevel"/>
@@ -2173,17 +2729,17 @@
       </w:rPr>
     </w:lvl>
   </w:abstractNum>
-  <w:num w:numId="1">
+  <w:num w:numId="1" w16cid:durableId="1328023596">
     <w:abstractNumId w:val="0"/>
   </w:num>
-  <w:num w:numId="2">
+  <w:num w:numId="2" w16cid:durableId="518205324">
     <w:abstractNumId w:val="1"/>
   </w:num>
 </w:numbering>
 </file>
 
 <file path=word/styles.xml><?xml version="1.0" encoding="utf-8"?>
-<w:styles xmlns:mc="http://schemas.openxmlformats.org/markup-compatibility/2006" xmlns:r="http://schemas.openxmlformats.org/officeDocument/2006/relationships" xmlns:w="http://schemas.openxmlformats.org/wordprocessingml/2006/main" xmlns:w14="http://schemas.microsoft.com/office/word/2010/wordml" xmlns:w15="http://schemas.microsoft.com/office/word/2012/wordml" xmlns:w16cex="http://schemas.microsoft.com/office/word/2018/wordml/cex" xmlns:w16cid="http://schemas.microsoft.com/office/word/2016/wordml/cid" xmlns:w16="http://schemas.microsoft.com/office/word/2018/wordml" xmlns:w16se="http://schemas.microsoft.com/office/word/2015/wordml/symex" mc:Ignorable="w14 w15 w16se w16cid w16 w16cex">
+<w:styles xmlns:mc="http://schemas.openxmlformats.org/markup-compatibility/2006" xmlns:r="http://schemas.openxmlformats.org/officeDocument/2006/relationships" xmlns:w="http://schemas.openxmlformats.org/wordprocessingml/2006/main" xmlns:w14="http://schemas.microsoft.com/office/word/2010/wordml" xmlns:w15="http://schemas.microsoft.com/office/word/2012/wordml" xmlns:w16cex="http://schemas.microsoft.com/office/word/2018/wordml/cex" xmlns:w16cid="http://schemas.microsoft.com/office/word/2016/wordml/cid" xmlns:w16="http://schemas.microsoft.com/office/word/2018/wordml" xmlns:w16sdtdh="http://schemas.microsoft.com/office/word/2020/wordml/sdtdatahash" xmlns:w16se="http://schemas.microsoft.com/office/word/2015/wordml/symex" mc:Ignorable="w14 w15 w16se w16cid w16 w16cex w16sdtdh">
   <w:docDefaults>
     <w:rPrDefault>
       <w:rPr>
@@ -2628,10 +3184,31 @@
       <w:szCs w:val="26"/>
     </w:rPr>
   </w:style>
+  <w:style w:type="paragraph" w:styleId="Heading3">
+    <w:name w:val="heading 3"/>
+    <w:basedOn w:val="Normal"/>
+    <w:next w:val="Normal"/>
+    <w:link w:val="Heading3Char"/>
+    <w:uiPriority w:val="9"/>
+    <w:unhideWhenUsed/>
+    <w:qFormat/>
+    <w:rsid w:val="00FA2D40"/>
+    <w:pPr>
+      <w:keepNext/>
+      <w:keepLines/>
+      <w:spacing w:before="40" w:after="0"/>
+      <w:outlineLvl w:val="2"/>
+    </w:pPr>
+    <w:rPr>
+      <w:rFonts w:asciiTheme="majorHAnsi" w:eastAsiaTheme="majorEastAsia" w:hAnsiTheme="majorHAnsi" w:cstheme="majorBidi"/>
+      <w:color w:val="570A09" w:themeColor="accent1" w:themeShade="7F"/>
+      <w:sz w:val="24"/>
+      <w:szCs w:val="24"/>
+    </w:rPr>
+  </w:style>
   <w:style w:type="character" w:default="1" w:styleId="DefaultParagraphFont">
     <w:name w:val="Default Paragraph Font"/>
     <w:uiPriority w:val="1"/>
-    <w:semiHidden/>
     <w:unhideWhenUsed/>
   </w:style>
   <w:style w:type="table" w:default="1" w:styleId="TableNormal">
@@ -2806,6 +3383,114 @@
       <w:color w:val="58C1BA" w:themeColor="hyperlink"/>
       <w:u w:val="single"/>
     </w:rPr>
+  </w:style>
+  <w:style w:type="character" w:customStyle="1" w:styleId="Heading3Char">
+    <w:name w:val="Heading 3 Char"/>
+    <w:basedOn w:val="DefaultParagraphFont"/>
+    <w:link w:val="Heading3"/>
+    <w:uiPriority w:val="9"/>
+    <w:rsid w:val="00FA2D40"/>
+    <w:rPr>
+      <w:rFonts w:asciiTheme="majorHAnsi" w:eastAsiaTheme="majorEastAsia" w:hAnsiTheme="majorHAnsi" w:cstheme="majorBidi"/>
+      <w:color w:val="570A09" w:themeColor="accent1" w:themeShade="7F"/>
+      <w:sz w:val="24"/>
+      <w:szCs w:val="24"/>
+    </w:rPr>
+  </w:style>
+  <w:style w:type="table" w:styleId="TableGrid">
+    <w:name w:val="Table Grid"/>
+    <w:basedOn w:val="TableNormal"/>
+    <w:uiPriority w:val="39"/>
+    <w:rsid w:val="00FA2D40"/>
+    <w:pPr>
+      <w:spacing w:after="0" w:line="240" w:lineRule="auto"/>
+    </w:pPr>
+    <w:tblPr>
+      <w:tblBorders>
+        <w:top w:val="single" w:sz="4" w:space="0" w:color="auto"/>
+        <w:left w:val="single" w:sz="4" w:space="0" w:color="auto"/>
+        <w:bottom w:val="single" w:sz="4" w:space="0" w:color="auto"/>
+        <w:right w:val="single" w:sz="4" w:space="0" w:color="auto"/>
+        <w:insideH w:val="single" w:sz="4" w:space="0" w:color="auto"/>
+        <w:insideV w:val="single" w:sz="4" w:space="0" w:color="auto"/>
+      </w:tblBorders>
+    </w:tblPr>
+  </w:style>
+  <w:style w:type="table" w:styleId="GridTable4-Accent1">
+    <w:name w:val="Grid Table 4 Accent 1"/>
+    <w:basedOn w:val="TableNormal"/>
+    <w:uiPriority w:val="49"/>
+    <w:rsid w:val="00FA2D40"/>
+    <w:pPr>
+      <w:spacing w:after="0" w:line="240" w:lineRule="auto"/>
+    </w:pPr>
+    <w:tblPr>
+      <w:tblStyleRowBandSize w:val="1"/>
+      <w:tblStyleColBandSize w:val="1"/>
+      <w:tblBorders>
+        <w:top w:val="single" w:sz="4" w:space="0" w:color="EC5654" w:themeColor="accent1" w:themeTint="99"/>
+        <w:left w:val="single" w:sz="4" w:space="0" w:color="EC5654" w:themeColor="accent1" w:themeTint="99"/>
+        <w:bottom w:val="single" w:sz="4" w:space="0" w:color="EC5654" w:themeColor="accent1" w:themeTint="99"/>
+        <w:right w:val="single" w:sz="4" w:space="0" w:color="EC5654" w:themeColor="accent1" w:themeTint="99"/>
+        <w:insideH w:val="single" w:sz="4" w:space="0" w:color="EC5654" w:themeColor="accent1" w:themeTint="99"/>
+        <w:insideV w:val="single" w:sz="4" w:space="0" w:color="EC5654" w:themeColor="accent1" w:themeTint="99"/>
+      </w:tblBorders>
+    </w:tblPr>
+    <w:tblStylePr w:type="firstRow">
+      <w:rPr>
+        <w:b/>
+        <w:bCs/>
+        <w:color w:val="FFFFFF" w:themeColor="background1"/>
+      </w:rPr>
+      <w:tblPr/>
+      <w:tcPr>
+        <w:tcBorders>
+          <w:top w:val="single" w:sz="4" w:space="0" w:color="B01513" w:themeColor="accent1"/>
+          <w:left w:val="single" w:sz="4" w:space="0" w:color="B01513" w:themeColor="accent1"/>
+          <w:bottom w:val="single" w:sz="4" w:space="0" w:color="B01513" w:themeColor="accent1"/>
+          <w:right w:val="single" w:sz="4" w:space="0" w:color="B01513" w:themeColor="accent1"/>
+          <w:insideH w:val="nil"/>
+          <w:insideV w:val="nil"/>
+        </w:tcBorders>
+        <w:shd w:val="clear" w:color="auto" w:fill="B01513" w:themeFill="accent1"/>
+      </w:tcPr>
+    </w:tblStylePr>
+    <w:tblStylePr w:type="lastRow">
+      <w:rPr>
+        <w:b/>
+        <w:bCs/>
+      </w:rPr>
+      <w:tblPr/>
+      <w:tcPr>
+        <w:tcBorders>
+          <w:top w:val="double" w:sz="4" w:space="0" w:color="B01513" w:themeColor="accent1"/>
+        </w:tcBorders>
+      </w:tcPr>
+    </w:tblStylePr>
+    <w:tblStylePr w:type="firstCol">
+      <w:rPr>
+        <w:b/>
+        <w:bCs/>
+      </w:rPr>
+    </w:tblStylePr>
+    <w:tblStylePr w:type="lastCol">
+      <w:rPr>
+        <w:b/>
+        <w:bCs/>
+      </w:rPr>
+    </w:tblStylePr>
+    <w:tblStylePr w:type="band1Vert">
+      <w:tblPr/>
+      <w:tcPr>
+        <w:shd w:val="clear" w:color="auto" w:fill="F9C6C6" w:themeFill="accent1" w:themeFillTint="33"/>
+      </w:tcPr>
+    </w:tblStylePr>
+    <w:tblStylePr w:type="band1Horz">
+      <w:tblPr/>
+      <w:tcPr>
+        <w:shd w:val="clear" w:color="auto" w:fill="F9C6C6" w:themeFill="accent1" w:themeFillTint="33"/>
+      </w:tcPr>
+    </w:tblStylePr>
   </w:style>
 </w:styles>
 </file>

</xml_diff>

<commit_message>
added modifier to the rules
</commit_message>
<xml_diff>
--- a/rules/Project_Melee_2.0_Rulebook.docx
+++ b/rules/Project_Melee_2.0_Rulebook.docx
@@ -1468,15 +1468,7 @@
     </w:p>
     <w:p>
       <w:r>
-        <w:t xml:space="preserve">The best way to read this rule book is to first read the next section </w:t>
-      </w:r>
-      <w:proofErr w:type="gramStart"/>
-      <w:r>
-        <w:t>were</w:t>
-      </w:r>
-      <w:proofErr w:type="gramEnd"/>
-      <w:r>
-        <w:t xml:space="preserve"> the basic mechanics of the game</w:t>
+        <w:t>The best way to read this rule book is to first read the next section were the basic mechanics of the game</w:t>
       </w:r>
       <w:r>
         <w:t xml:space="preserve"> are</w:t>
@@ -1552,15 +1544,7 @@
     </w:p>
     <w:p>
       <w:r>
-        <w:t xml:space="preserve">At the end of this </w:t>
-      </w:r>
-      <w:proofErr w:type="gramStart"/>
-      <w:r>
-        <w:t>document</w:t>
-      </w:r>
-      <w:proofErr w:type="gramEnd"/>
-      <w:r>
-        <w:t xml:space="preserve"> you will also find a glossary</w:t>
+        <w:t>At the end of this document you will also find a glossary</w:t>
       </w:r>
       <w:r>
         <w:t xml:space="preserve"> </w:t>
@@ -1954,7 +1938,19 @@
         <w:t>in combat</w:t>
       </w:r>
       <w:r>
-        <w:t xml:space="preserve"> and vise versa. This is only divided in these to </w:t>
+        <w:t xml:space="preserve"> and </w:t>
+      </w:r>
+      <w:r>
+        <w:t>vice</w:t>
+      </w:r>
+      <w:r>
+        <w:t xml:space="preserve"> versa. This is only divided in these </w:t>
+      </w:r>
+      <w:r>
+        <w:t>two</w:t>
+      </w:r>
+      <w:r>
+        <w:t xml:space="preserve"> </w:t>
       </w:r>
       <w:r>
         <w:t>categories</w:t>
@@ -1980,7 +1976,15 @@
     </w:p>
     <w:p>
       <w:r>
-        <w:t>Generally, this game uses a set of dice called D-percentiles. There are two 10-sided dice. One dice contains the numbers 0,1,2,3,4,5,6,7,8,9. This dice is what will be referred to as the Small-D10. The other 10-sided dice contains the numbers</w:t>
+        <w:t xml:space="preserve">Generally, this game uses a set of dice called </w:t>
+      </w:r>
+      <w:bookmarkStart w:id="6" w:name="_Hlk109740376"/>
+      <w:r>
+        <w:t>D-percentiles</w:t>
+      </w:r>
+      <w:bookmarkEnd w:id="6"/>
+      <w:r>
+        <w:t>. There are two 10-sided dice. One dice contains the numbers 0,1,2,3,4,5,6,7,8,9. This dice is what will be referred to as the Small-D10. The other 10-sided dice contains the numbers</w:t>
       </w:r>
       <w:r>
         <w:t xml:space="preserve"> 00,10,20,30,40,50,60,70,80,90. This dice is referred to as the Big-D10. Normally these dice are rolled together to form a number from 0 to 99</w:t>
@@ -2052,20 +2056,38 @@
         <w:rPr>
           <w:color w:val="C00000"/>
         </w:rPr>
-        <w:t xml:space="preserve"> in the previous example, if </w:t>
+        <w:t xml:space="preserve"> in the previous example, if that roll was an attack roll the damage is based on the value of the Small-D10. In that case the value is 10 not 0. The Small-D10 can only have a value of 0 when reference with the Big-D10 </w:t>
       </w:r>
       <w:r>
         <w:rPr>
           <w:color w:val="C00000"/>
         </w:rPr>
-        <w:t>that roll was an attack roll the damage is based on the value of the Small-D10. In that case the value is 10 not 0. The Small-D10 can only have a value of 0 when reference with the Big-D10 to form a number from 0-99. More on damage values in a later section of this document.</w:t>
+        <w:t xml:space="preserve">as a </w:t>
       </w:r>
       <w:r>
         <w:rPr>
           <w:color w:val="C00000"/>
         </w:rPr>
+        <w:t>D-percentile</w:t>
+      </w:r>
+      <w:r>
+        <w:rPr>
+          <w:color w:val="C00000"/>
+        </w:rPr>
         <w:t xml:space="preserve"> </w:t>
       </w:r>
+      <w:r>
+        <w:rPr>
+          <w:color w:val="C00000"/>
+        </w:rPr>
+        <w:t>to form a number from 0-99. More on damage values in a later section of this document.</w:t>
+      </w:r>
+      <w:r>
+        <w:rPr>
+          <w:color w:val="C00000"/>
+        </w:rPr>
+        <w:t xml:space="preserve"> </w:t>
+      </w:r>
     </w:p>
     <w:p>
       <w:pPr>
@@ -2104,7 +2126,13 @@
         <w:t>d</w:t>
       </w:r>
       <w:r>
-        <w:t>, and gridded maps for more complex combat encounters.</w:t>
+        <w:t>, and gridded maps for more complex combat encounters</w:t>
+      </w:r>
+      <w:r>
+        <w:t xml:space="preserve"> is recommended</w:t>
+      </w:r>
+      <w:r>
+        <w:t>.</w:t>
       </w:r>
     </w:p>
     <w:p/>
@@ -2112,11 +2140,11 @@
       <w:pPr>
         <w:pStyle w:val="Heading2"/>
       </w:pPr>
-      <w:bookmarkStart w:id="6" w:name="_Toc108188736"/>
+      <w:bookmarkStart w:id="7" w:name="_Toc108188736"/>
       <w:r>
         <w:t>Out of Combat</w:t>
       </w:r>
-      <w:bookmarkEnd w:id="6"/>
+      <w:bookmarkEnd w:id="7"/>
     </w:p>
     <w:p>
       <w:pPr>
@@ -2128,7 +2156,13 @@
         <w:t>When out of com</w:t>
       </w:r>
       <w:r>
-        <w:t>bat the game will work similar to may other roleplaying games. The GM will describe what is happening and you as one of the PCs will try to do something. The GM then reacts to that action. Sometimes the GM may ask you to perform a skill roll to see i</w:t>
+        <w:t xml:space="preserve">bat the game will work similar to </w:t>
+      </w:r>
+      <w:r>
+        <w:t>many</w:t>
+      </w:r>
+      <w:r>
+        <w:t xml:space="preserve"> other roleplaying games. The GM will describe what is happening and you as one of the PCs will try to do something. The GM then reacts to that action. Sometimes the GM may ask you to perform a skill roll to see i</w:t>
       </w:r>
       <w:r>
         <w:t xml:space="preserve">f that action can be done successfully. </w:t>
@@ -2137,12 +2171,24 @@
         <w:rPr>
           <w:color w:val="C00000"/>
         </w:rPr>
-        <w:t xml:space="preserve">A simple example of this may be that a short bridge you encounter is partially submerged. You may choose to simply swim across the river. Since the rive is very slow the GM does not require a roll to see if you can swim across. </w:t>
+        <w:t>A simple example of this may be that a short bridge you encounter is partially submerged. You may choose to simply swim across the river. Since the rive</w:t>
       </w:r>
       <w:r>
         <w:rPr>
           <w:color w:val="C00000"/>
         </w:rPr>
+        <w:t>r</w:t>
+      </w:r>
+      <w:r>
+        <w:rPr>
+          <w:color w:val="C00000"/>
+        </w:rPr>
+        <w:t xml:space="preserve"> is very slow the GM does not require a roll to see if you can swim across. </w:t>
+      </w:r>
+      <w:r>
+        <w:rPr>
+          <w:color w:val="C00000"/>
+        </w:rPr>
         <w:t>Alternatively,</w:t>
       </w:r>
       <w:r>
@@ -2186,11 +2232,77 @@
       <w:pPr>
         <w:pStyle w:val="Heading3"/>
       </w:pPr>
-      <w:bookmarkStart w:id="7" w:name="_Toc108188737"/>
+      <w:bookmarkStart w:id="8" w:name="_Toc108188737"/>
       <w:r>
         <w:t>Performing a Skill Check</w:t>
       </w:r>
-      <w:bookmarkEnd w:id="7"/>
+      <w:bookmarkEnd w:id="8"/>
+    </w:p>
+    <w:p>
+      <w:r>
+        <w:t>To perform a normal Skill Check, look at your character sheet a</w:t>
+      </w:r>
+      <w:r>
+        <w:t>nd find the skill your GM asked you to role.</w:t>
+      </w:r>
+      <w:r>
+        <w:t xml:space="preserve">  Th</w:t>
+      </w:r>
+      <w:r>
+        <w:t>en roll a D-Percentile</w:t>
+      </w:r>
+      <w:r>
+        <w:t xml:space="preserve"> (a Big-D10 and a Small-D10). If you roll </w:t>
+      </w:r>
+      <w:r>
+        <w:t xml:space="preserve">equal to or </w:t>
+      </w:r>
+      <w:r>
+        <w:t>under the number listed</w:t>
+      </w:r>
+      <w:r>
+        <w:t xml:space="preserve"> on your sheet, the roll is successful, otherwise it fails and the GM will explain what happens from there.</w:t>
+      </w:r>
+    </w:p>
+    <w:p>
+      <w:pPr>
+        <w:rPr>
+          <w:color w:val="B01513" w:themeColor="accent1"/>
+        </w:rPr>
+      </w:pPr>
+      <w:r>
+        <w:rPr>
+          <w:color w:val="B01513" w:themeColor="accent1"/>
+        </w:rPr>
+        <w:t>As you approach the broken bridge, the GM ask you to perform an acrobatics skill chec</w:t>
+      </w:r>
+      <w:r>
+        <w:rPr>
+          <w:color w:val="B01513" w:themeColor="accent1"/>
+        </w:rPr>
+        <w:t>k. On your sheet you can see that your acrobatics is</w:t>
+      </w:r>
+      <w:r>
+        <w:rPr>
+          <w:color w:val="B01513" w:themeColor="accent1"/>
+        </w:rPr>
+        <w:t xml:space="preserve"> 55. You roll the dice and roll a 46. This is under 55 so you succeed the ro</w:t>
+      </w:r>
+      <w:r>
+        <w:rPr>
+          <w:color w:val="B01513" w:themeColor="accent1"/>
+        </w:rPr>
+        <w:t>ll. The GM tells you that your character safely makes it across the bridge.</w:t>
+      </w:r>
+    </w:p>
+    <w:p>
+      <w:pPr>
+        <w:pStyle w:val="Heading3"/>
+      </w:pPr>
+      <w:r>
+        <w:lastRenderedPageBreak/>
+        <w:t>Skill Modifiers</w:t>
+      </w:r>
     </w:p>
     <w:p>
       <w:pPr>
@@ -2205,13 +2317,35 @@
         </w:sectPr>
       </w:pPr>
       <w:r>
-        <w:t>To perform a normal Skill Check, look at your character sheet a</w:t>
-      </w:r>
-      <w:r>
-        <w:t>nd find the skill your GM asked you to role.</w:t>
-      </w:r>
-      <w:r>
-        <w:t xml:space="preserve">  Then </w:t>
+        <w:t xml:space="preserve">When performing a skill check, sometimes the GM may decide that what you are trying to do needs to be easier then normal, or harder then normal. In this case a modifier will be applied to </w:t>
+      </w:r>
+      <w:r>
+        <w:t xml:space="preserve">the </w:t>
+      </w:r>
+      <w:r>
+        <w:t>listed</w:t>
+      </w:r>
+      <w:r>
+        <w:t xml:space="preserve"> number </w:t>
+      </w:r>
+      <w:r>
+        <w:t xml:space="preserve">on you </w:t>
+      </w:r>
+      <w:r>
+        <w:t>character sheet that you need to roll under. Generally, the GM will tell you to make a roll with X difficulty. The different difficulties are shown on the bottom</w:t>
+      </w:r>
+      <w:r>
+        <w:t xml:space="preserve"> of your character sheet. They are as follows: </w:t>
+      </w:r>
+      <w:r>
+        <w:br/>
+        <w:t>Routine +25 | Easy +10 | Normal +0 |</w:t>
+      </w:r>
+      <w:r>
+        <w:t xml:space="preserve"> </w:t>
+      </w:r>
+      <w:r>
+        <w:t xml:space="preserve">Challenging -10 | Difficult -25 | Hard -40 | Extreme -60 </w:t>
       </w:r>
     </w:p>
     <w:p>
@@ -2223,11 +2357,11 @@
       <w:pPr>
         <w:pStyle w:val="Heading3"/>
       </w:pPr>
-      <w:bookmarkStart w:id="8" w:name="_Toc108188738"/>
+      <w:bookmarkStart w:id="9" w:name="_Toc108188738"/>
       <w:r>
         <w:t>Actions and Reactions</w:t>
       </w:r>
-      <w:bookmarkEnd w:id="8"/>
+      <w:bookmarkEnd w:id="9"/>
     </w:p>
     <w:p>
       <w:r>
@@ -2244,12 +2378,11 @@
       <w:pPr>
         <w:pStyle w:val="Heading3"/>
       </w:pPr>
-      <w:bookmarkStart w:id="9" w:name="_Toc108188739"/>
-      <w:r>
-        <w:lastRenderedPageBreak/>
+      <w:bookmarkStart w:id="10" w:name="_Toc108188739"/>
+      <w:r>
         <w:t>Action Table</w:t>
       </w:r>
-      <w:bookmarkEnd w:id="9"/>
+      <w:bookmarkEnd w:id="10"/>
     </w:p>
     <w:p>
       <w:r>
@@ -2726,23 +2859,15 @@
       <w:pPr>
         <w:pStyle w:val="Heading3"/>
       </w:pPr>
-      <w:bookmarkStart w:id="10" w:name="_Toc108188740"/>
+      <w:bookmarkStart w:id="11" w:name="_Toc108188740"/>
       <w:r>
         <w:t>How Actions work</w:t>
       </w:r>
-      <w:bookmarkEnd w:id="10"/>
-    </w:p>
-    <w:p>
-      <w:r>
-        <w:t xml:space="preserve">Players will have a set list of actions that they can take when they have the initiative. Reactions are </w:t>
-      </w:r>
-      <w:proofErr w:type="gramStart"/>
-      <w:r>
-        <w:t>actions</w:t>
-      </w:r>
-      <w:proofErr w:type="gramEnd"/>
-      <w:r>
-        <w:t xml:space="preserve"> that other player may take when they are able to perceive someone take an action or another reaction. Unless otherwise stated any action can be performed as a reaction, but they cost one more action point to do so. </w:t>
+      <w:bookmarkEnd w:id="11"/>
+    </w:p>
+    <w:p>
+      <w:r>
+        <w:t xml:space="preserve">Players will have a set list of actions that they can take when they have the initiative. Reactions are actions that other player may take when they are able to perceive someone take an action or another reaction. Unless otherwise stated any action can be performed as a reaction, but they cost one more action point to do so. </w:t>
       </w:r>
     </w:p>
     <w:p>
@@ -3652,7 +3777,6 @@
   <w:style w:type="character" w:default="1" w:styleId="DefaultParagraphFont">
     <w:name w:val="Default Paragraph Font"/>
     <w:uiPriority w:val="1"/>
-    <w:semiHidden/>
     <w:unhideWhenUsed/>
   </w:style>
   <w:style w:type="table" w:default="1" w:styleId="TableNormal">

</xml_diff>